<commit_message>
updated survey questionaire and results plots and betas
</commit_message>
<xml_diff>
--- a/Trout_Salamander_Interactions/Manuscripts/hws_coocurrence_manuscript.docx
+++ b/Trout_Salamander_Interactions/Manuscripts/hws_coocurrence_manuscript.docx
@@ -943,6 +943,31 @@
           <w:rFonts w:ascii="Times New Roman" w:hAnsi="Times New Roman" w:cs="Times New Roman"/>
         </w:rPr>
         <w:t xml:space="preserve"> (limits?)</w:t>
+      </w:r>
+      <w:bookmarkStart w:id="0" w:name="_GoBack"/>
+      <w:bookmarkEnd w:id="0"/>
+    </w:p>
+    <w:p>
+      <w:pPr>
+        <w:rPr>
+          <w:rFonts w:ascii="Times New Roman" w:hAnsi="Times New Roman" w:cs="Times New Roman"/>
+          <w:i/>
+        </w:rPr>
+      </w:pPr>
+    </w:p>
+    <w:p>
+      <w:pPr>
+        <w:rPr>
+          <w:rFonts w:ascii="Times New Roman" w:hAnsi="Times New Roman" w:cs="Times New Roman"/>
+          <w:i/>
+        </w:rPr>
+      </w:pPr>
+      <w:r>
+        <w:rPr>
+          <w:rFonts w:ascii="Times New Roman" w:hAnsi="Times New Roman" w:cs="Times New Roman"/>
+          <w:i/>
+        </w:rPr>
+        <w:t>Climate scenarios</w:t>
       </w:r>
     </w:p>
     <w:p>
@@ -1315,6 +1340,516 @@
       <w:pPr>
         <w:rPr>
           <w:rFonts w:ascii="Times New Roman" w:hAnsi="Times New Roman" w:cs="Times New Roman"/>
+        </w:rPr>
+      </w:pPr>
+    </w:p>
+    <w:p>
+      <w:pPr>
+        <w:rPr>
+          <w:rFonts w:ascii="Times New Roman" w:hAnsi="Times New Roman" w:cs="Times New Roman"/>
+        </w:rPr>
+      </w:pPr>
+      <w:r>
+        <w:rPr>
+          <w:rFonts w:ascii="Times New Roman" w:hAnsi="Times New Roman" w:cs="Times New Roman"/>
+        </w:rPr>
+        <w:t xml:space="preserve">Table1. Description of factors hypothesized to influence occupancy of brook trout and stream salamanders, with the direction of effect and range in observed catchments. </w:t>
+      </w:r>
+      <w:r>
+        <w:rPr>
+          <w:rFonts w:ascii="Times New Roman" w:hAnsi="Times New Roman" w:cs="Times New Roman"/>
+        </w:rPr>
+        <w:t>See Roberts 2013 – BN description of “nodes”</w:t>
+      </w:r>
+    </w:p>
+    <w:tbl>
+      <w:tblPr>
+        <w:tblStyle w:val="TableGrid"/>
+        <w:tblW w:w="0" w:type="auto"/>
+        <w:tblInd w:w="108" w:type="dxa"/>
+        <w:tblLook w:val="04A0" w:firstRow="1" w:lastRow="0" w:firstColumn="1" w:lastColumn="0" w:noHBand="0" w:noVBand="1"/>
+      </w:tblPr>
+      <w:tblGrid>
+        <w:gridCol w:w="1878"/>
+        <w:gridCol w:w="2883"/>
+        <w:gridCol w:w="2709"/>
+        <w:gridCol w:w="1471"/>
+      </w:tblGrid>
+      <w:tr>
+        <w:tc>
+          <w:tcPr>
+            <w:tcW w:w="1878" w:type="dxa"/>
+          </w:tcPr>
+          <w:p>
+            <w:pPr>
+              <w:rPr>
+                <w:rFonts w:ascii="Times New Roman" w:hAnsi="Times New Roman" w:cs="Times New Roman"/>
+                <w:b/>
+              </w:rPr>
+            </w:pPr>
+            <w:r>
+              <w:rPr>
+                <w:rFonts w:ascii="Times New Roman" w:hAnsi="Times New Roman" w:cs="Times New Roman"/>
+                <w:b/>
+              </w:rPr>
+              <w:t>Factor</w:t>
+            </w:r>
+          </w:p>
+        </w:tc>
+        <w:tc>
+          <w:tcPr>
+            <w:tcW w:w="2883" w:type="dxa"/>
+          </w:tcPr>
+          <w:p>
+            <w:pPr>
+              <w:rPr>
+                <w:rFonts w:ascii="Times New Roman" w:hAnsi="Times New Roman" w:cs="Times New Roman"/>
+                <w:b/>
+              </w:rPr>
+            </w:pPr>
+            <w:r>
+              <w:rPr>
+                <w:rFonts w:ascii="Times New Roman" w:hAnsi="Times New Roman" w:cs="Times New Roman"/>
+                <w:b/>
+              </w:rPr>
+              <w:t>Description</w:t>
+            </w:r>
+          </w:p>
+        </w:tc>
+        <w:tc>
+          <w:tcPr>
+            <w:tcW w:w="2709" w:type="dxa"/>
+          </w:tcPr>
+          <w:p>
+            <w:pPr>
+              <w:rPr>
+                <w:rFonts w:ascii="Times New Roman" w:hAnsi="Times New Roman" w:cs="Times New Roman"/>
+                <w:b/>
+              </w:rPr>
+            </w:pPr>
+            <w:r>
+              <w:rPr>
+                <w:rFonts w:ascii="Times New Roman" w:hAnsi="Times New Roman" w:cs="Times New Roman"/>
+                <w:b/>
+              </w:rPr>
+              <w:t>Influence on occupancy</w:t>
+            </w:r>
+          </w:p>
+        </w:tc>
+        <w:tc>
+          <w:tcPr>
+            <w:tcW w:w="1471" w:type="dxa"/>
+          </w:tcPr>
+          <w:p>
+            <w:pPr>
+              <w:rPr>
+                <w:rFonts w:ascii="Times New Roman" w:hAnsi="Times New Roman" w:cs="Times New Roman"/>
+                <w:b/>
+              </w:rPr>
+            </w:pPr>
+            <w:r>
+              <w:rPr>
+                <w:rFonts w:ascii="Times New Roman" w:hAnsi="Times New Roman" w:cs="Times New Roman"/>
+                <w:b/>
+              </w:rPr>
+              <w:t>Range</w:t>
+            </w:r>
+          </w:p>
+        </w:tc>
+      </w:tr>
+      <w:tr>
+        <w:tc>
+          <w:tcPr>
+            <w:tcW w:w="1878" w:type="dxa"/>
+          </w:tcPr>
+          <w:p>
+            <w:pPr>
+              <w:rPr>
+                <w:rFonts w:ascii="Times New Roman" w:hAnsi="Times New Roman" w:cs="Times New Roman"/>
+                <w:b/>
+              </w:rPr>
+            </w:pPr>
+            <w:r>
+              <w:rPr>
+                <w:rFonts w:ascii="Times New Roman" w:hAnsi="Times New Roman" w:cs="Times New Roman"/>
+                <w:b/>
+              </w:rPr>
+              <w:t>Brook Trout</w:t>
+            </w:r>
+          </w:p>
+        </w:tc>
+        <w:tc>
+          <w:tcPr>
+            <w:tcW w:w="2883" w:type="dxa"/>
+          </w:tcPr>
+          <w:p>
+            <w:pPr>
+              <w:rPr>
+                <w:rFonts w:ascii="Times New Roman" w:hAnsi="Times New Roman" w:cs="Times New Roman"/>
+                <w:b/>
+              </w:rPr>
+            </w:pPr>
+          </w:p>
+        </w:tc>
+        <w:tc>
+          <w:tcPr>
+            <w:tcW w:w="2709" w:type="dxa"/>
+          </w:tcPr>
+          <w:p>
+            <w:pPr>
+              <w:rPr>
+                <w:rFonts w:ascii="Times New Roman" w:hAnsi="Times New Roman" w:cs="Times New Roman"/>
+                <w:b/>
+              </w:rPr>
+            </w:pPr>
+          </w:p>
+        </w:tc>
+        <w:tc>
+          <w:tcPr>
+            <w:tcW w:w="1471" w:type="dxa"/>
+          </w:tcPr>
+          <w:p>
+            <w:pPr>
+              <w:rPr>
+                <w:rFonts w:ascii="Times New Roman" w:hAnsi="Times New Roman" w:cs="Times New Roman"/>
+                <w:b/>
+              </w:rPr>
+            </w:pPr>
+          </w:p>
+        </w:tc>
+      </w:tr>
+      <w:tr>
+        <w:tc>
+          <w:tcPr>
+            <w:tcW w:w="1878" w:type="dxa"/>
+          </w:tcPr>
+          <w:p>
+            <w:pPr>
+              <w:rPr>
+                <w:rFonts w:ascii="Times New Roman" w:hAnsi="Times New Roman" w:cs="Times New Roman"/>
+              </w:rPr>
+            </w:pPr>
+            <w:r>
+              <w:rPr>
+                <w:rFonts w:ascii="Times New Roman" w:hAnsi="Times New Roman" w:cs="Times New Roman"/>
+              </w:rPr>
+              <w:t>Stream size</w:t>
+            </w:r>
+          </w:p>
+        </w:tc>
+        <w:tc>
+          <w:tcPr>
+            <w:tcW w:w="2883" w:type="dxa"/>
+          </w:tcPr>
+          <w:p>
+            <w:pPr>
+              <w:rPr>
+                <w:rFonts w:ascii="Times New Roman" w:hAnsi="Times New Roman" w:cs="Times New Roman"/>
+              </w:rPr>
+            </w:pPr>
+            <w:r>
+              <w:rPr>
+                <w:rFonts w:ascii="Times New Roman" w:hAnsi="Times New Roman" w:cs="Times New Roman"/>
+              </w:rPr>
+              <w:t>Upland catchment area (km2)</w:t>
+            </w:r>
+          </w:p>
+        </w:tc>
+        <w:tc>
+          <w:tcPr>
+            <w:tcW w:w="2709" w:type="dxa"/>
+          </w:tcPr>
+          <w:p>
+            <w:pPr>
+              <w:rPr>
+                <w:rFonts w:ascii="Times New Roman" w:hAnsi="Times New Roman" w:cs="Times New Roman"/>
+              </w:rPr>
+            </w:pPr>
+            <w:r>
+              <w:rPr>
+                <w:rFonts w:ascii="Times New Roman" w:hAnsi="Times New Roman" w:cs="Times New Roman"/>
+              </w:rPr>
+              <w:t>Exponentially declines as stream size increases</w:t>
+            </w:r>
+          </w:p>
+        </w:tc>
+        <w:tc>
+          <w:tcPr>
+            <w:tcW w:w="1471" w:type="dxa"/>
+          </w:tcPr>
+          <w:p>
+            <w:pPr>
+              <w:rPr>
+                <w:rFonts w:ascii="Times New Roman" w:hAnsi="Times New Roman" w:cs="Times New Roman"/>
+              </w:rPr>
+            </w:pPr>
+            <w:r>
+              <w:rPr>
+                <w:rFonts w:ascii="Times New Roman" w:hAnsi="Times New Roman" w:cs="Times New Roman"/>
+              </w:rPr>
+              <w:t>0.75km2 - 200km2</w:t>
+            </w:r>
+          </w:p>
+        </w:tc>
+      </w:tr>
+      <w:tr>
+        <w:tc>
+          <w:tcPr>
+            <w:tcW w:w="1878" w:type="dxa"/>
+          </w:tcPr>
+          <w:p>
+            <w:pPr>
+              <w:rPr>
+                <w:rFonts w:ascii="Times New Roman" w:hAnsi="Times New Roman" w:cs="Times New Roman"/>
+              </w:rPr>
+            </w:pPr>
+            <w:r>
+              <w:rPr>
+                <w:rFonts w:ascii="Times New Roman" w:hAnsi="Times New Roman" w:cs="Times New Roman"/>
+              </w:rPr>
+              <w:t>Stream temperature</w:t>
+            </w:r>
+          </w:p>
+        </w:tc>
+        <w:tc>
+          <w:tcPr>
+            <w:tcW w:w="2883" w:type="dxa"/>
+          </w:tcPr>
+          <w:p>
+            <w:pPr>
+              <w:rPr>
+                <w:rFonts w:ascii="Times New Roman" w:hAnsi="Times New Roman" w:cs="Times New Roman"/>
+              </w:rPr>
+            </w:pPr>
+            <w:r>
+              <w:rPr>
+                <w:rFonts w:ascii="Times New Roman" w:hAnsi="Times New Roman" w:cs="Times New Roman"/>
+              </w:rPr>
+              <w:t>Summer mean temp (C)</w:t>
+            </w:r>
+          </w:p>
+        </w:tc>
+        <w:tc>
+          <w:tcPr>
+            <w:tcW w:w="2709" w:type="dxa"/>
+          </w:tcPr>
+          <w:p>
+            <w:pPr>
+              <w:rPr>
+                <w:rFonts w:ascii="Times New Roman" w:hAnsi="Times New Roman" w:cs="Times New Roman"/>
+              </w:rPr>
+            </w:pPr>
+            <w:r>
+              <w:rPr>
+                <w:rFonts w:ascii="Times New Roman" w:hAnsi="Times New Roman" w:cs="Times New Roman"/>
+              </w:rPr>
+              <w:t>Declines as temperature increases</w:t>
+            </w:r>
+          </w:p>
+        </w:tc>
+        <w:tc>
+          <w:tcPr>
+            <w:tcW w:w="1471" w:type="dxa"/>
+          </w:tcPr>
+          <w:p>
+            <w:pPr>
+              <w:rPr>
+                <w:rFonts w:ascii="Times New Roman" w:hAnsi="Times New Roman" w:cs="Times New Roman"/>
+              </w:rPr>
+            </w:pPr>
+          </w:p>
+        </w:tc>
+      </w:tr>
+      <w:tr>
+        <w:tc>
+          <w:tcPr>
+            <w:tcW w:w="1878" w:type="dxa"/>
+          </w:tcPr>
+          <w:p>
+            <w:pPr>
+              <w:rPr>
+                <w:rFonts w:ascii="Times New Roman" w:hAnsi="Times New Roman" w:cs="Times New Roman"/>
+                <w:b/>
+              </w:rPr>
+            </w:pPr>
+          </w:p>
+        </w:tc>
+        <w:tc>
+          <w:tcPr>
+            <w:tcW w:w="2883" w:type="dxa"/>
+          </w:tcPr>
+          <w:p>
+            <w:pPr>
+              <w:rPr>
+                <w:rFonts w:ascii="Times New Roman" w:hAnsi="Times New Roman" w:cs="Times New Roman"/>
+                <w:b/>
+              </w:rPr>
+            </w:pPr>
+          </w:p>
+        </w:tc>
+        <w:tc>
+          <w:tcPr>
+            <w:tcW w:w="2709" w:type="dxa"/>
+          </w:tcPr>
+          <w:p>
+            <w:pPr>
+              <w:rPr>
+                <w:rFonts w:ascii="Times New Roman" w:hAnsi="Times New Roman" w:cs="Times New Roman"/>
+                <w:b/>
+              </w:rPr>
+            </w:pPr>
+          </w:p>
+        </w:tc>
+        <w:tc>
+          <w:tcPr>
+            <w:tcW w:w="1471" w:type="dxa"/>
+          </w:tcPr>
+          <w:p>
+            <w:pPr>
+              <w:rPr>
+                <w:rFonts w:ascii="Times New Roman" w:hAnsi="Times New Roman" w:cs="Times New Roman"/>
+                <w:b/>
+              </w:rPr>
+            </w:pPr>
+          </w:p>
+        </w:tc>
+      </w:tr>
+      <w:tr>
+        <w:tc>
+          <w:tcPr>
+            <w:tcW w:w="1878" w:type="dxa"/>
+          </w:tcPr>
+          <w:p>
+            <w:pPr>
+              <w:rPr>
+                <w:rFonts w:ascii="Times New Roman" w:hAnsi="Times New Roman" w:cs="Times New Roman"/>
+                <w:b/>
+              </w:rPr>
+            </w:pPr>
+            <w:r>
+              <w:rPr>
+                <w:rFonts w:ascii="Times New Roman" w:hAnsi="Times New Roman" w:cs="Times New Roman"/>
+                <w:b/>
+              </w:rPr>
+              <w:t>Stream Salamanders</w:t>
+            </w:r>
+          </w:p>
+        </w:tc>
+        <w:tc>
+          <w:tcPr>
+            <w:tcW w:w="2883" w:type="dxa"/>
+          </w:tcPr>
+          <w:p>
+            <w:pPr>
+              <w:rPr>
+                <w:rFonts w:ascii="Times New Roman" w:hAnsi="Times New Roman" w:cs="Times New Roman"/>
+                <w:b/>
+              </w:rPr>
+            </w:pPr>
+          </w:p>
+        </w:tc>
+        <w:tc>
+          <w:tcPr>
+            <w:tcW w:w="2709" w:type="dxa"/>
+          </w:tcPr>
+          <w:p>
+            <w:pPr>
+              <w:rPr>
+                <w:rFonts w:ascii="Times New Roman" w:hAnsi="Times New Roman" w:cs="Times New Roman"/>
+                <w:b/>
+              </w:rPr>
+            </w:pPr>
+          </w:p>
+        </w:tc>
+        <w:tc>
+          <w:tcPr>
+            <w:tcW w:w="1471" w:type="dxa"/>
+          </w:tcPr>
+          <w:p>
+            <w:pPr>
+              <w:rPr>
+                <w:rFonts w:ascii="Times New Roman" w:hAnsi="Times New Roman" w:cs="Times New Roman"/>
+                <w:b/>
+              </w:rPr>
+            </w:pPr>
+          </w:p>
+        </w:tc>
+      </w:tr>
+      <w:tr>
+        <w:tc>
+          <w:tcPr>
+            <w:tcW w:w="1878" w:type="dxa"/>
+          </w:tcPr>
+          <w:p>
+            <w:pPr>
+              <w:rPr>
+                <w:rFonts w:ascii="Times New Roman" w:hAnsi="Times New Roman" w:cs="Times New Roman"/>
+                <w:b/>
+              </w:rPr>
+            </w:pPr>
+          </w:p>
+        </w:tc>
+        <w:tc>
+          <w:tcPr>
+            <w:tcW w:w="2883" w:type="dxa"/>
+          </w:tcPr>
+          <w:p>
+            <w:pPr>
+              <w:rPr>
+                <w:rFonts w:ascii="Times New Roman" w:hAnsi="Times New Roman" w:cs="Times New Roman"/>
+                <w:b/>
+              </w:rPr>
+            </w:pPr>
+          </w:p>
+        </w:tc>
+        <w:tc>
+          <w:tcPr>
+            <w:tcW w:w="2709" w:type="dxa"/>
+          </w:tcPr>
+          <w:p>
+            <w:pPr>
+              <w:rPr>
+                <w:rFonts w:ascii="Times New Roman" w:hAnsi="Times New Roman" w:cs="Times New Roman"/>
+                <w:b/>
+              </w:rPr>
+            </w:pPr>
+          </w:p>
+        </w:tc>
+        <w:tc>
+          <w:tcPr>
+            <w:tcW w:w="1471" w:type="dxa"/>
+          </w:tcPr>
+          <w:p>
+            <w:pPr>
+              <w:rPr>
+                <w:rFonts w:ascii="Times New Roman" w:hAnsi="Times New Roman" w:cs="Times New Roman"/>
+                <w:b/>
+              </w:rPr>
+            </w:pPr>
+          </w:p>
+        </w:tc>
+      </w:tr>
+    </w:tbl>
+    <w:p>
+      <w:pPr>
+        <w:rPr>
+          <w:rFonts w:ascii="Times New Roman" w:hAnsi="Times New Roman" w:cs="Times New Roman"/>
+          <w:b/>
+        </w:rPr>
+      </w:pPr>
+    </w:p>
+    <w:p>
+      <w:pPr>
+        <w:rPr>
+          <w:rFonts w:ascii="Times New Roman" w:hAnsi="Times New Roman" w:cs="Times New Roman"/>
+          <w:b/>
+        </w:rPr>
+      </w:pPr>
+    </w:p>
+    <w:p>
+      <w:pPr>
+        <w:rPr>
+          <w:rFonts w:ascii="Times New Roman" w:hAnsi="Times New Roman" w:cs="Times New Roman"/>
           <w:b/>
         </w:rPr>
       </w:pPr>
@@ -1507,6 +2042,59 @@
     </w:p>
     <w:p>
       <w:pPr>
+        <w:pStyle w:val="NormalWeb"/>
+        <w:spacing w:before="0" w:beforeAutospacing="0" w:after="0" w:afterAutospacing="0"/>
+        <w:ind w:left="640" w:hanging="640"/>
+        <w:rPr>
+          <w:rFonts w:ascii="Times New Roman" w:hAnsi="Times New Roman"/>
+          <w:sz w:val="24"/>
+          <w:szCs w:val="24"/>
+        </w:rPr>
+      </w:pPr>
+    </w:p>
+    <w:p>
+      <w:pPr>
+        <w:pStyle w:val="NormalWeb"/>
+        <w:ind w:left="640" w:hanging="640"/>
+      </w:pPr>
+      <w:r>
+        <w:t xml:space="preserve">Roberts, J. J., Fausch, K. D., Peterson, D. P. &amp; Hooten, M. B. Fragmentation and thermal risks from climate change  interact to affect persistence of native trout in the Colorado River basin. </w:t>
+      </w:r>
+      <w:r>
+        <w:rPr>
+          <w:i/>
+          <w:iCs/>
+        </w:rPr>
+        <w:t>Glob. Chang. Biol.</w:t>
+      </w:r>
+      <w:r>
+        <w:t xml:space="preserve"> </w:t>
+      </w:r>
+      <w:r>
+        <w:rPr>
+          <w:b/>
+          <w:bCs/>
+        </w:rPr>
+        <w:t>19,</w:t>
+      </w:r>
+      <w:r>
+        <w:t xml:space="preserve"> 1383–1398 (2013).</w:t>
+      </w:r>
+    </w:p>
+    <w:p>
+      <w:pPr>
+        <w:pStyle w:val="NormalWeb"/>
+        <w:spacing w:before="0" w:beforeAutospacing="0" w:after="0" w:afterAutospacing="0"/>
+        <w:ind w:left="640" w:hanging="640"/>
+        <w:rPr>
+          <w:rFonts w:ascii="Times New Roman" w:hAnsi="Times New Roman"/>
+          <w:sz w:val="24"/>
+          <w:szCs w:val="24"/>
+        </w:rPr>
+      </w:pPr>
+    </w:p>
+    <w:p>
+      <w:pPr>
         <w:rPr>
           <w:rFonts w:ascii="Times New Roman" w:hAnsi="Times New Roman" w:cs="Times New Roman"/>
         </w:rPr>
@@ -1550,16 +2138,32 @@
           <w:sz w:val="32"/>
         </w:rPr>
       </w:pPr>
-      <w:r>
+    </w:p>
+    <w:p>
+      <w:pPr>
         <w:rPr>
           <w:rFonts w:ascii="Times New Roman" w:hAnsi="Times New Roman" w:cs="Times New Roman"/>
           <w:b/>
           <w:sz w:val="32"/>
         </w:rPr>
+      </w:pPr>
+    </w:p>
+    <w:p>
+      <w:pPr>
+        <w:rPr>
+          <w:rFonts w:ascii="Times New Roman" w:hAnsi="Times New Roman" w:cs="Times New Roman"/>
+          <w:b/>
+          <w:sz w:val="32"/>
+        </w:rPr>
+      </w:pPr>
+      <w:r>
+        <w:rPr>
+          <w:rFonts w:ascii="Times New Roman" w:hAnsi="Times New Roman" w:cs="Times New Roman"/>
+          <w:b/>
+          <w:sz w:val="32"/>
+        </w:rPr>
         <w:br w:type="page"/>
       </w:r>
-      <w:bookmarkStart w:id="0" w:name="_GoBack"/>
-      <w:bookmarkEnd w:id="0"/>
     </w:p>
     <w:sectPr>
       <w:footerReference w:type="even" r:id="rId8"/>

</xml_diff>